<commit_message>
update documantation, consolidation nav, semantics on Mixins
</commit_message>
<xml_diff>
--- a/Dokumentation.docx
+++ b/Dokumentation.docx
@@ -6,35 +6,51 @@
       <w:pPr>
         <w:pStyle w:val="Titel"/>
       </w:pPr>
-      <w:proofErr w:type="spellStart"/>
       <w:r>
-        <w:t>Mixin</w:t>
+        <w:t>Hauptseite:</w:t>
       </w:r>
-      <w:proofErr w:type="spellEnd"/>
+    </w:p>
+    <w:p/>
+    <w:p>
+      <w:bookmarkStart w:id="0" w:name="_GoBack"/>
+      <w:bookmarkEnd w:id="0"/>
+    </w:p>
+    <w:p>
+      <w:pPr>
+        <w:pStyle w:val="Titel"/>
+      </w:pPr>
+    </w:p>
+    <w:p>
+      <w:pPr>
+        <w:pStyle w:val="Titel"/>
+      </w:pPr>
       <w:r>
-        <w:t>-Seite</w:t>
+        <w:t>Vererbungsseite</w:t>
       </w:r>
     </w:p>
     <w:p/>
     <w:p>
       <w:r>
-        <w:t xml:space="preserve">Die </w:t>
+        <w:t>ASD</w:t>
       </w:r>
-      <w:proofErr w:type="spellStart"/>
+    </w:p>
+    <w:p>
+      <w:pPr>
+        <w:pStyle w:val="Titel"/>
+      </w:pPr>
+    </w:p>
+    <w:p>
+      <w:pPr>
+        <w:pStyle w:val="Titel"/>
+      </w:pPr>
       <w:r>
-        <w:t>Mixin</w:t>
+        <w:t>Mixin-Seite</w:t>
       </w:r>
-      <w:proofErr w:type="spellEnd"/>
+    </w:p>
+    <w:p/>
+    <w:p>
       <w:r>
-        <w:t xml:space="preserve">-Seite verwendet </w:t>
-      </w:r>
-      <w:proofErr w:type="spellStart"/>
-      <w:r>
-        <w:t>css-tables</w:t>
-      </w:r>
-      <w:proofErr w:type="spellEnd"/>
-      <w:r>
-        <w:t>. Es werden drei Spalten verwendet: Eine links für die „Werbung“ (mit 10% Breite), eine rechts für die Autoren-Beschreibung (20% Breite) und eine Mittelspalte für den Haupttext (70% Breite).</w:t>
+        <w:t>Die Mixin-Seite verwendet css-tables. Es werden drei Spalten verwendet: Eine links für die „Werbung“ (mit 10% Breite), eine rechts für die Autoren-Beschreibung (20% Breite) und eine Mittelspalte für den Haupttext (70% Breite).</w:t>
       </w:r>
     </w:p>
     <w:p>
@@ -69,34 +85,17 @@
       <w:r>
         <w:t>Die Überschrift und die Code-Warnung sind kein Teil der Tabelle, sondern sind oberhalb/unterhalb davon.</w:t>
       </w:r>
-      <w:bookmarkStart w:id="0" w:name="_GoBack"/>
-      <w:bookmarkEnd w:id="0"/>
     </w:p>
     <w:p/>
     <w:p>
       <w:r>
-        <w:t xml:space="preserve">Es gibt drei Animationen: Die Code-Schnipsel beginnen zu rotieren, wenn man mit der Maus </w:t>
+        <w:t>Es gibt drei Animationen: Die Code-Schnipsel beginnen zu rotieren, wenn man mit der Maus darüber fährt, das „Autorenbild“ ist mit einem pulsierenden Heiligenschein hinterlegt und im Footer blinkt das Wort „Warnung“.</w:t>
       </w:r>
-      <w:proofErr w:type="gramStart"/>
+    </w:p>
+    <w:p/>
+    <w:p>
       <w:r>
-        <w:t>darüber fährt</w:t>
-      </w:r>
-      <w:proofErr w:type="gramEnd"/>
-      <w:r>
-        <w:t xml:space="preserve">, das „Autorenbild“ ist mit einem pulsierenden Heiligenschein hinterlegt und im </w:t>
-      </w:r>
-      <w:proofErr w:type="spellStart"/>
-      <w:r>
-        <w:t>Footer</w:t>
-      </w:r>
-      <w:proofErr w:type="spellEnd"/>
-      <w:r>
-        <w:t xml:space="preserve"> blinkt das Wort „Warnung“.</w:t>
-      </w:r>
-    </w:p>
-    <w:p/>
-    <w:p>
-      <w:r>
+        <w:lastRenderedPageBreak/>
         <w:t xml:space="preserve">Ich habe Visual-Studio Code verwendet. </w:t>
       </w:r>
     </w:p>

</xml_diff>